<commit_message>
[RA2]: Update GSMA template (#3373)
Signed-off-by: Gergely Csatari <gergely.csatari@nokia.com>
</commit_message>
<xml_diff>
--- a/doc/ref_arch/kubernetes/template.docx
+++ b/doc/ref_arch/kubernetes/template.docx
@@ -14,13 +14,14 @@
         <w:dataBinding w:prefixMappings="xmlns:ns0='http://schemas.microsoft.com/office/2006/metadata/properties' xmlns:ns1='http://www.w3.org/2001/XMLSchema-instance' xmlns:ns2='http://schemas.microsoft.com/office/infopath/2007/PartnerControls' xmlns:ns3='ADEDD60E-22E2-4049-BE99-80A2BB237DD5' xmlns:ns4='http://schemas.microsoft.com/sharepoint/v3' " w:xpath="/ns0:properties[1]/documentManagement[1]/ns3:GSMATitle[1]" w:storeItemID="{50509E37-9672-4EDB-97B3-99BBC7A92734}"/>
         <w:text/>
       </w:sdtPr>
+      <w:sdtEndPr/>
       <w:sdtContent>
         <w:p>
           <w:pPr>
             <w:pStyle w:val="Title"/>
           </w:pPr>
           <w:r>
-            <w:t>Cloud Infrastructure Reference Architecture managed by OpenStack</w:t>
+            <w:t>Cloud infrastructure reference architecture managed by Kubernetes</w:t>
           </w:r>
         </w:p>
       </w:sdtContent>
@@ -44,9 +45,10 @@
           <w:dataBinding w:prefixMappings="xmlns:ns0='http://schemas.microsoft.com/office/2006/metadata/properties' xmlns:ns1='http://www.w3.org/2001/XMLSchema-instance' xmlns:ns2='http://schemas.microsoft.com/office/infopath/2007/PartnerControls' xmlns:ns3='ADEDD60E-22E2-4049-BE99-80A2BB237DD5' xmlns:ns4='http://schemas.microsoft.com/sharepoint/v3' " w:xpath="/ns0:properties[1]/documentManagement[1]/ns3:GSMAPRDVersion[1]" w:storeItemID="{50509E37-9672-4EDB-97B3-99BBC7A92734}"/>
           <w:text/>
         </w:sdtPr>
+        <w:sdtEndPr/>
         <w:sdtContent>
           <w:r>
-            <w:t>2.0 Draft</w:t>
+            <w:t>1.0 Draft</w:t>
           </w:r>
         </w:sdtContent>
       </w:sdt>
@@ -61,20 +63,21 @@
           <w:docPart w:val="F9C1E09AF29E42EFB82AE21ADA7B2CF4"/>
         </w:placeholder>
         <w:dataBinding w:prefixMappings="xmlns:ns0='http://schemas.microsoft.com/office/2006/metadata/properties' xmlns:ns1='http://www.w3.org/2001/XMLSchema-instance' xmlns:ns2='http://schemas.microsoft.com/office/infopath/2007/PartnerControls' xmlns:ns3='ADEDD60E-22E2-4049-BE99-80A2BB237DD5' xmlns:ns4='http://schemas.microsoft.com/sharepoint/v3' " w:xpath="/ns0:properties[1]/documentManagement[1]/ns3:GSMAPublicationDate[1]" w:storeItemID="{50509E37-9672-4EDB-97B3-99BBC7A92734}"/>
-        <w:date w:fullDate="2022-09-15T17:00:00Z">
+        <w:date w:fullDate="2022-09-16T02:00:00Z">
           <w:dateFormat w:val="dd MMMM yyyy"/>
           <w:lid w:val="en-GB"/>
           <w:storeMappedDataAs w:val="dateTime"/>
           <w:calendar w:val="gregorian"/>
         </w:date>
       </w:sdtPr>
+      <w:sdtEndPr/>
       <w:sdtContent>
         <w:p>
           <w:pPr>
             <w:pStyle w:val="Title"/>
           </w:pPr>
           <w:r>
-            <w:t>15 September 2022</w:t>
+            <w:t>16 September 2022</w:t>
           </w:r>
         </w:p>
       </w:sdtContent>
@@ -83,8 +86,12 @@
       <w:pPr>
         <w:pStyle w:val="TOCHeading"/>
         <w:sectPr>
-          <w:headerReference w:type="default" r:id="rId12"/>
-          <w:footerReference w:type="default" r:id="rId13"/>
+          <w:headerReference w:type="even" r:id="rId12"/>
+          <w:headerReference w:type="default" r:id="rId13"/>
+          <w:footerReference w:type="even" r:id="rId14"/>
+          <w:footerReference w:type="default" r:id="rId15"/>
+          <w:headerReference w:type="first" r:id="rId16"/>
+          <w:footerReference w:type="first" r:id="rId17"/>
           <w:pgSz w:w="11906" w:h="16838" w:code="9"/>
           <w:pgMar w:top="2381" w:right="1440" w:bottom="1440" w:left="1440" w:header="709" w:footer="709" w:gutter="0"/>
           <w:pgNumType w:start="1"/>
@@ -230,9 +237,9 @@
       </w:pPr>
     </w:p>
     <w:sectPr>
-      <w:headerReference w:type="even" r:id="rId14"/>
-      <w:headerReference w:type="default" r:id="rId15"/>
-      <w:footerReference w:type="default" r:id="rId16"/>
+      <w:headerReference w:type="even" r:id="rId18"/>
+      <w:headerReference w:type="default" r:id="rId19"/>
+      <w:footerReference w:type="default" r:id="rId20"/>
       <w:pgSz w:w="11906" w:h="16838" w:code="9"/>
       <w:pgMar w:top="1440" w:right="1440" w:bottom="1440" w:left="1440" w:header="709" w:footer="709" w:gutter="0"/>
       <w:cols w:space="720"/>
@@ -277,6 +284,16 @@
 </file>
 
 <file path=word/footer1.xml><?xml version="1.0" encoding="utf-8"?>
+<w:ftr xmlns:wpc="http://schemas.microsoft.com/office/word/2010/wordprocessingCanvas" xmlns:cx="http://schemas.microsoft.com/office/drawing/2014/chartex" xmlns:cx1="http://schemas.microsoft.com/office/drawing/2015/9/8/chartex" xmlns:cx2="http://schemas.microsoft.com/office/drawing/2015/10/21/chartex" xmlns:cx3="http://schemas.microsoft.com/office/drawing/2016/5/9/chartex" xmlns:cx4="http://schemas.microsoft.com/office/drawing/2016/5/10/chartex" xmlns:cx5="http://schemas.microsoft.com/office/drawing/2016/5/11/chartex" xmlns:cx6="http://schemas.microsoft.com/office/drawing/2016/5/12/chartex" xmlns:cx7="http://schemas.microsoft.com/office/drawing/2016/5/13/chartex" xmlns:cx8="http://schemas.microsoft.com/office/drawing/2016/5/14/chartex" xmlns:mc="http://schemas.openxmlformats.org/markup-compatibility/2006" xmlns:aink="http://schemas.microsoft.com/office/drawing/2016/ink" xmlns:am3d="http://schemas.microsoft.com/office/drawing/2017/model3d" xmlns:o="urn:schemas-microsoft-com:office:office" xmlns:oel="http://schemas.microsoft.com/office/2019/extlst" xmlns:r="http://schemas.openxmlformats.org/officeDocument/2006/relationships" xmlns:m="http://schemas.openxmlformats.org/officeDocument/2006/math" xmlns:v="urn:schemas-microsoft-com:vml" xmlns:wp14="http://schemas.microsoft.com/office/word/2010/wordprocessingDrawing" xmlns:wp="http://schemas.openxmlformats.org/drawingml/2006/wordprocessingDrawing" xmlns:w10="urn:schemas-microsoft-com:office:word" xmlns:w="http://schemas.openxmlformats.org/wordprocessingml/2006/main" xmlns:w14="http://schemas.microsoft.com/office/word/2010/wordml" xmlns:w15="http://schemas.microsoft.com/office/word/2012/wordml" xmlns:w16cex="http://schemas.microsoft.com/office/word/2018/wordml/cex" xmlns:w16cid="http://schemas.microsoft.com/office/word/2016/wordml/cid" xmlns:w16="http://schemas.microsoft.com/office/word/2018/wordml" xmlns:w16sdtdh="http://schemas.microsoft.com/office/word/2020/wordml/sdtdatahash" xmlns:w16se="http://schemas.microsoft.com/office/word/2015/wordml/symex" xmlns:wpg="http://schemas.microsoft.com/office/word/2010/wordprocessingGroup" xmlns:wpi="http://schemas.microsoft.com/office/word/2010/wordprocessingInk" xmlns:wne="http://schemas.microsoft.com/office/word/2006/wordml" xmlns:wps="http://schemas.microsoft.com/office/word/2010/wordprocessingShape" mc:Ignorable="w14 w15 w16se w16cid w16 w16cex w16sdtdh wp14">
+  <w:p>
+    <w:pPr>
+      <w:pStyle w:val="Footer"/>
+    </w:pPr>
+  </w:p>
+</w:ftr>
+</file>
+
+<file path=word/footer2.xml><?xml version="1.0" encoding="utf-8"?>
 <w:ftr xmlns:wpc="http://schemas.microsoft.com/office/word/2010/wordprocessingCanvas" xmlns:cx="http://schemas.microsoft.com/office/drawing/2014/chartex" xmlns:cx1="http://schemas.microsoft.com/office/drawing/2015/9/8/chartex" xmlns:cx2="http://schemas.microsoft.com/office/drawing/2015/10/21/chartex" xmlns:cx3="http://schemas.microsoft.com/office/drawing/2016/5/9/chartex" xmlns:cx4="http://schemas.microsoft.com/office/drawing/2016/5/10/chartex" xmlns:cx5="http://schemas.microsoft.com/office/drawing/2016/5/11/chartex" xmlns:cx6="http://schemas.microsoft.com/office/drawing/2016/5/12/chartex" xmlns:cx7="http://schemas.microsoft.com/office/drawing/2016/5/13/chartex" xmlns:cx8="http://schemas.microsoft.com/office/drawing/2016/5/14/chartex" xmlns:mc="http://schemas.openxmlformats.org/markup-compatibility/2006" xmlns:aink="http://schemas.microsoft.com/office/drawing/2016/ink" xmlns:am3d="http://schemas.microsoft.com/office/drawing/2017/model3d" xmlns:o="urn:schemas-microsoft-com:office:office" xmlns:oel="http://schemas.microsoft.com/office/2019/extlst" xmlns:r="http://schemas.openxmlformats.org/officeDocument/2006/relationships" xmlns:m="http://schemas.openxmlformats.org/officeDocument/2006/math" xmlns:v="urn:schemas-microsoft-com:vml" xmlns:wp14="http://schemas.microsoft.com/office/word/2010/wordprocessingDrawing" xmlns:wp="http://schemas.openxmlformats.org/drawingml/2006/wordprocessingDrawing" xmlns:w10="urn:schemas-microsoft-com:office:word" xmlns:w="http://schemas.openxmlformats.org/wordprocessingml/2006/main" xmlns:w14="http://schemas.microsoft.com/office/word/2010/wordml" xmlns:w15="http://schemas.microsoft.com/office/word/2012/wordml" xmlns:w16cex="http://schemas.microsoft.com/office/word/2018/wordml/cex" xmlns:w16cid="http://schemas.microsoft.com/office/word/2016/wordml/cid" xmlns:w16="http://schemas.microsoft.com/office/word/2018/wordml" xmlns:w16sdtdh="http://schemas.microsoft.com/office/word/2020/wordml/sdtdatahash" xmlns:w16se="http://schemas.microsoft.com/office/word/2015/wordml/symex" xmlns:wpg="http://schemas.microsoft.com/office/word/2010/wordprocessingGroup" xmlns:wpi="http://schemas.microsoft.com/office/word/2010/wordprocessingInk" xmlns:wne="http://schemas.microsoft.com/office/word/2006/wordml" xmlns:wps="http://schemas.microsoft.com/office/word/2010/wordprocessingShape" mc:Ignorable="w14 w15 w16se w16cid w16 w16cex w16sdtdh wp14">
   <w:p>
     <w:pPr>
@@ -294,9 +311,10 @@
         <w:dataBinding w:prefixMappings="xmlns:ns0='http://schemas.microsoft.com/office/2006/metadata/properties' xmlns:ns1='http://www.w3.org/2001/XMLSchema-instance' xmlns:ns2='http://schemas.microsoft.com/office/infopath/2007/PartnerControls' xmlns:ns3='ADEDD60E-22E2-4049-BE99-80A2BB237DD5' xmlns:ns4='ead66a6e-cb5e-4e48-9b4c-c6e595a45fb0' " w:xpath="/ns0:properties[1]/documentManagement[1]/ns3:GSMAPRDVersion[1]" w:storeItemID="{50509E37-9672-4EDB-97B3-99BBC7A92734}"/>
         <w:text/>
       </w:sdtPr>
+      <w:sdtEndPr/>
       <w:sdtContent>
         <w:r>
-          <w:t>2.0 Draft</w:t>
+          <w:t>1.0 Draft</w:t>
         </w:r>
       </w:sdtContent>
     </w:sdt>
@@ -327,19 +345,42 @@
     <w:r>
       <w:t xml:space="preserve"> of </w:t>
     </w:r>
-    <w:fldSimple w:instr=" NUMPAGES  ">
-      <w:r>
-        <w:rPr>
-          <w:noProof/>
-        </w:rPr>
-        <w:t>132</w:t>
-      </w:r>
-    </w:fldSimple>
+    <w:r>
+      <w:fldChar w:fldCharType="begin"/>
+    </w:r>
+    <w:r>
+      <w:instrText xml:space="preserve"> NUMPAGES  </w:instrText>
+    </w:r>
+    <w:r>
+      <w:fldChar w:fldCharType="separate"/>
+    </w:r>
+    <w:r>
+      <w:rPr>
+        <w:noProof/>
+      </w:rPr>
+      <w:t>132</w:t>
+    </w:r>
+    <w:r>
+      <w:rPr>
+        <w:noProof/>
+      </w:rPr>
+      <w:fldChar w:fldCharType="end"/>
+    </w:r>
   </w:p>
 </w:ftr>
 </file>
 
-<file path=word/footer2.xml><?xml version="1.0" encoding="utf-8"?>
+<file path=word/footer3.xml><?xml version="1.0" encoding="utf-8"?>
+<w:ftr xmlns:wpc="http://schemas.microsoft.com/office/word/2010/wordprocessingCanvas" xmlns:cx="http://schemas.microsoft.com/office/drawing/2014/chartex" xmlns:cx1="http://schemas.microsoft.com/office/drawing/2015/9/8/chartex" xmlns:cx2="http://schemas.microsoft.com/office/drawing/2015/10/21/chartex" xmlns:cx3="http://schemas.microsoft.com/office/drawing/2016/5/9/chartex" xmlns:cx4="http://schemas.microsoft.com/office/drawing/2016/5/10/chartex" xmlns:cx5="http://schemas.microsoft.com/office/drawing/2016/5/11/chartex" xmlns:cx6="http://schemas.microsoft.com/office/drawing/2016/5/12/chartex" xmlns:cx7="http://schemas.microsoft.com/office/drawing/2016/5/13/chartex" xmlns:cx8="http://schemas.microsoft.com/office/drawing/2016/5/14/chartex" xmlns:mc="http://schemas.openxmlformats.org/markup-compatibility/2006" xmlns:aink="http://schemas.microsoft.com/office/drawing/2016/ink" xmlns:am3d="http://schemas.microsoft.com/office/drawing/2017/model3d" xmlns:o="urn:schemas-microsoft-com:office:office" xmlns:oel="http://schemas.microsoft.com/office/2019/extlst" xmlns:r="http://schemas.openxmlformats.org/officeDocument/2006/relationships" xmlns:m="http://schemas.openxmlformats.org/officeDocument/2006/math" xmlns:v="urn:schemas-microsoft-com:vml" xmlns:wp14="http://schemas.microsoft.com/office/word/2010/wordprocessingDrawing" xmlns:wp="http://schemas.openxmlformats.org/drawingml/2006/wordprocessingDrawing" xmlns:w10="urn:schemas-microsoft-com:office:word" xmlns:w="http://schemas.openxmlformats.org/wordprocessingml/2006/main" xmlns:w14="http://schemas.microsoft.com/office/word/2010/wordml" xmlns:w15="http://schemas.microsoft.com/office/word/2012/wordml" xmlns:w16cex="http://schemas.microsoft.com/office/word/2018/wordml/cex" xmlns:w16cid="http://schemas.microsoft.com/office/word/2016/wordml/cid" xmlns:w16="http://schemas.microsoft.com/office/word/2018/wordml" xmlns:w16sdtdh="http://schemas.microsoft.com/office/word/2020/wordml/sdtdatahash" xmlns:w16se="http://schemas.microsoft.com/office/word/2015/wordml/symex" xmlns:wpg="http://schemas.microsoft.com/office/word/2010/wordprocessingGroup" xmlns:wpi="http://schemas.microsoft.com/office/word/2010/wordprocessingInk" xmlns:wne="http://schemas.microsoft.com/office/word/2006/wordml" xmlns:wps="http://schemas.microsoft.com/office/word/2010/wordprocessingShape" mc:Ignorable="w14 w15 w16se w16cid w16 w16cex w16sdtdh wp14">
+  <w:p>
+    <w:pPr>
+      <w:pStyle w:val="Footer"/>
+    </w:pPr>
+  </w:p>
+</w:ftr>
+</file>
+
+<file path=word/footer4.xml><?xml version="1.0" encoding="utf-8"?>
 <w:ftr xmlns:wpc="http://schemas.microsoft.com/office/word/2010/wordprocessingCanvas" xmlns:cx="http://schemas.microsoft.com/office/drawing/2014/chartex" xmlns:cx1="http://schemas.microsoft.com/office/drawing/2015/9/8/chartex" xmlns:cx2="http://schemas.microsoft.com/office/drawing/2015/10/21/chartex" xmlns:cx3="http://schemas.microsoft.com/office/drawing/2016/5/9/chartex" xmlns:cx4="http://schemas.microsoft.com/office/drawing/2016/5/10/chartex" xmlns:cx5="http://schemas.microsoft.com/office/drawing/2016/5/11/chartex" xmlns:cx6="http://schemas.microsoft.com/office/drawing/2016/5/12/chartex" xmlns:cx7="http://schemas.microsoft.com/office/drawing/2016/5/13/chartex" xmlns:cx8="http://schemas.microsoft.com/office/drawing/2016/5/14/chartex" xmlns:mc="http://schemas.openxmlformats.org/markup-compatibility/2006" xmlns:aink="http://schemas.microsoft.com/office/drawing/2016/ink" xmlns:am3d="http://schemas.microsoft.com/office/drawing/2017/model3d" xmlns:o="urn:schemas-microsoft-com:office:office" xmlns:oel="http://schemas.microsoft.com/office/2019/extlst" xmlns:r="http://schemas.openxmlformats.org/officeDocument/2006/relationships" xmlns:m="http://schemas.openxmlformats.org/officeDocument/2006/math" xmlns:v="urn:schemas-microsoft-com:vml" xmlns:wp14="http://schemas.microsoft.com/office/word/2010/wordprocessingDrawing" xmlns:wp="http://schemas.openxmlformats.org/drawingml/2006/wordprocessingDrawing" xmlns:w10="urn:schemas-microsoft-com:office:word" xmlns:w="http://schemas.openxmlformats.org/wordprocessingml/2006/main" xmlns:w14="http://schemas.microsoft.com/office/word/2010/wordml" xmlns:w15="http://schemas.microsoft.com/office/word/2012/wordml" xmlns:w16cex="http://schemas.microsoft.com/office/word/2018/wordml/cex" xmlns:w16cid="http://schemas.microsoft.com/office/word/2016/wordml/cid" xmlns:w16="http://schemas.microsoft.com/office/word/2018/wordml" xmlns:w16sdtdh="http://schemas.microsoft.com/office/word/2020/wordml/sdtdatahash" xmlns:w16se="http://schemas.microsoft.com/office/word/2015/wordml/symex" xmlns:wpg="http://schemas.microsoft.com/office/word/2010/wordprocessingGroup" xmlns:wpi="http://schemas.microsoft.com/office/word/2010/wordprocessingInk" xmlns:wne="http://schemas.microsoft.com/office/word/2006/wordml" xmlns:wps="http://schemas.microsoft.com/office/word/2010/wordprocessingShape" mc:Ignorable="w14 w15 w16se w16cid w16 w16cex w16sdtdh wp14">
   <w:p>
     <w:pPr>
@@ -360,9 +401,10 @@
         <w:dataBinding w:prefixMappings="xmlns:ns0='http://schemas.microsoft.com/office/2006/metadata/properties' xmlns:ns1='http://www.w3.org/2001/XMLSchema-instance' xmlns:ns2='http://schemas.microsoft.com/office/infopath/2007/PartnerControls' xmlns:ns3='ADEDD60E-22E2-4049-BE99-80A2BB237DD5' xmlns:ns4='http://schemas.microsoft.com/sharepoint/v3' xmlns:ns5='6a333879-da4a-438f-a109-9d26f776acc6' " w:xpath="/ns0:properties[1]/documentManagement[1]/ns3:GSMAPRDVersion[1]" w:storeItemID="{50509E37-9672-4EDB-97B3-99BBC7A92734}"/>
         <w:text/>
       </w:sdtPr>
+      <w:sdtEndPr/>
       <w:sdtContent>
         <w:r>
-          <w:t>2.0 Draft</w:t>
+          <w:t>1.0 Draft</w:t>
         </w:r>
       </w:sdtContent>
     </w:sdt>
@@ -394,14 +436,27 @@
     <w:r>
       <w:t xml:space="preserve"> of </w:t>
     </w:r>
-    <w:fldSimple w:instr=" NUMPAGES  ">
-      <w:r>
-        <w:rPr>
-          <w:noProof/>
-        </w:rPr>
-        <w:t>132</w:t>
-      </w:r>
-    </w:fldSimple>
+    <w:r>
+      <w:fldChar w:fldCharType="begin"/>
+    </w:r>
+    <w:r>
+      <w:instrText xml:space="preserve"> NUMPAGES  </w:instrText>
+    </w:r>
+    <w:r>
+      <w:fldChar w:fldCharType="separate"/>
+    </w:r>
+    <w:r>
+      <w:rPr>
+        <w:noProof/>
+      </w:rPr>
+      <w:t>132</w:t>
+    </w:r>
+    <w:r>
+      <w:rPr>
+        <w:noProof/>
+      </w:rPr>
+      <w:fldChar w:fldCharType="end"/>
+    </w:r>
   </w:p>
 </w:ftr>
 </file>
@@ -439,6 +494,16 @@
 </file>
 
 <file path=word/header1.xml><?xml version="1.0" encoding="utf-8"?>
+<w:hdr xmlns:wpc="http://schemas.microsoft.com/office/word/2010/wordprocessingCanvas" xmlns:cx="http://schemas.microsoft.com/office/drawing/2014/chartex" xmlns:cx1="http://schemas.microsoft.com/office/drawing/2015/9/8/chartex" xmlns:cx2="http://schemas.microsoft.com/office/drawing/2015/10/21/chartex" xmlns:cx3="http://schemas.microsoft.com/office/drawing/2016/5/9/chartex" xmlns:cx4="http://schemas.microsoft.com/office/drawing/2016/5/10/chartex" xmlns:cx5="http://schemas.microsoft.com/office/drawing/2016/5/11/chartex" xmlns:cx6="http://schemas.microsoft.com/office/drawing/2016/5/12/chartex" xmlns:cx7="http://schemas.microsoft.com/office/drawing/2016/5/13/chartex" xmlns:cx8="http://schemas.microsoft.com/office/drawing/2016/5/14/chartex" xmlns:mc="http://schemas.openxmlformats.org/markup-compatibility/2006" xmlns:aink="http://schemas.microsoft.com/office/drawing/2016/ink" xmlns:am3d="http://schemas.microsoft.com/office/drawing/2017/model3d" xmlns:o="urn:schemas-microsoft-com:office:office" xmlns:oel="http://schemas.microsoft.com/office/2019/extlst" xmlns:r="http://schemas.openxmlformats.org/officeDocument/2006/relationships" xmlns:m="http://schemas.openxmlformats.org/officeDocument/2006/math" xmlns:v="urn:schemas-microsoft-com:vml" xmlns:wp14="http://schemas.microsoft.com/office/word/2010/wordprocessingDrawing" xmlns:wp="http://schemas.openxmlformats.org/drawingml/2006/wordprocessingDrawing" xmlns:w10="urn:schemas-microsoft-com:office:word" xmlns:w="http://schemas.openxmlformats.org/wordprocessingml/2006/main" xmlns:w14="http://schemas.microsoft.com/office/word/2010/wordml" xmlns:w15="http://schemas.microsoft.com/office/word/2012/wordml" xmlns:w16cex="http://schemas.microsoft.com/office/word/2018/wordml/cex" xmlns:w16cid="http://schemas.microsoft.com/office/word/2016/wordml/cid" xmlns:w16="http://schemas.microsoft.com/office/word/2018/wordml" xmlns:w16sdtdh="http://schemas.microsoft.com/office/word/2020/wordml/sdtdatahash" xmlns:w16se="http://schemas.microsoft.com/office/word/2015/wordml/symex" xmlns:wpg="http://schemas.microsoft.com/office/word/2010/wordprocessingGroup" xmlns:wpi="http://schemas.microsoft.com/office/word/2010/wordprocessingInk" xmlns:wne="http://schemas.microsoft.com/office/word/2006/wordml" xmlns:wps="http://schemas.microsoft.com/office/word/2010/wordprocessingShape" mc:Ignorable="w14 w15 w16se w16cid w16 w16cex w16sdtdh wp14">
+  <w:p>
+    <w:pPr>
+      <w:pStyle w:val="Header"/>
+    </w:pPr>
+  </w:p>
+</w:hdr>
+</file>
+
+<file path=word/header2.xml><?xml version="1.0" encoding="utf-8"?>
 <w:hdr xmlns:wpc="http://schemas.microsoft.com/office/word/2010/wordprocessingCanvas" xmlns:cx="http://schemas.microsoft.com/office/drawing/2014/chartex" xmlns:cx1="http://schemas.microsoft.com/office/drawing/2015/9/8/chartex" xmlns:cx2="http://schemas.microsoft.com/office/drawing/2015/10/21/chartex" xmlns:cx3="http://schemas.microsoft.com/office/drawing/2016/5/9/chartex" xmlns:cx4="http://schemas.microsoft.com/office/drawing/2016/5/10/chartex" xmlns:cx5="http://schemas.microsoft.com/office/drawing/2016/5/11/chartex" xmlns:cx6="http://schemas.microsoft.com/office/drawing/2016/5/12/chartex" xmlns:cx7="http://schemas.microsoft.com/office/drawing/2016/5/13/chartex" xmlns:cx8="http://schemas.microsoft.com/office/drawing/2016/5/14/chartex" xmlns:mc="http://schemas.openxmlformats.org/markup-compatibility/2006" xmlns:aink="http://schemas.microsoft.com/office/drawing/2016/ink" xmlns:am3d="http://schemas.microsoft.com/office/drawing/2017/model3d" xmlns:o="urn:schemas-microsoft-com:office:office" xmlns:oel="http://schemas.microsoft.com/office/2019/extlst" xmlns:r="http://schemas.openxmlformats.org/officeDocument/2006/relationships" xmlns:m="http://schemas.openxmlformats.org/officeDocument/2006/math" xmlns:v="urn:schemas-microsoft-com:vml" xmlns:wp14="http://schemas.microsoft.com/office/word/2010/wordprocessingDrawing" xmlns:wp="http://schemas.openxmlformats.org/drawingml/2006/wordprocessingDrawing" xmlns:w10="urn:schemas-microsoft-com:office:word" xmlns:w="http://schemas.openxmlformats.org/wordprocessingml/2006/main" xmlns:w14="http://schemas.microsoft.com/office/word/2010/wordml" xmlns:w15="http://schemas.microsoft.com/office/word/2012/wordml" xmlns:w16cex="http://schemas.microsoft.com/office/word/2018/wordml/cex" xmlns:w16cid="http://schemas.microsoft.com/office/word/2016/wordml/cid" xmlns:w16="http://schemas.microsoft.com/office/word/2018/wordml" xmlns:w16sdtdh="http://schemas.microsoft.com/office/word/2020/wordml/sdtdatahash" xmlns:w16se="http://schemas.microsoft.com/office/word/2015/wordml/symex" xmlns:wpg="http://schemas.microsoft.com/office/word/2010/wordprocessingGroup" xmlns:wpi="http://schemas.microsoft.com/office/word/2010/wordprocessingInk" xmlns:wne="http://schemas.microsoft.com/office/word/2006/wordml" xmlns:wps="http://schemas.microsoft.com/office/word/2010/wordprocessingShape" mc:Ignorable="w14 w15 w16se w16cid w16 w16cex w16sdtdh wp14">
   <w:p>
     <w:pPr>
@@ -461,9 +526,10 @@
         <w:dataBinding w:prefixMappings="xmlns:ns0='http://schemas.microsoft.com/office/2006/metadata/properties' xmlns:ns1='http://www.w3.org/2001/XMLSchema-instance' xmlns:ns2='http://schemas.microsoft.com/office/infopath/2007/PartnerControls' xmlns:ns3='ADEDD60E-22E2-4049-BE99-80A2BB237DD5' xmlns:ns4='http://schemas.microsoft.com/sharepoint/v3' " w:xpath="/ns0:properties[1]/documentManagement[1]/ns3:GSMATitle[1]" w:storeItemID="{50509E37-9672-4EDB-97B3-99BBC7A92734}"/>
         <w:text/>
       </w:sdtPr>
+      <w:sdtEndPr/>
       <w:sdtContent>
         <w:r>
-          <w:t>Cloud Infrastructure Reference Architecture managed by OpenStack</w:t>
+          <w:t>Cloud infrastructure reference architecture managed by Kubernetes</w:t>
         </w:r>
       </w:sdtContent>
     </w:sdt>
@@ -471,7 +537,17 @@
 </w:hdr>
 </file>
 
-<file path=word/header2.xml><?xml version="1.0" encoding="utf-8"?>
+<file path=word/header3.xml><?xml version="1.0" encoding="utf-8"?>
+<w:hdr xmlns:wpc="http://schemas.microsoft.com/office/word/2010/wordprocessingCanvas" xmlns:cx="http://schemas.microsoft.com/office/drawing/2014/chartex" xmlns:cx1="http://schemas.microsoft.com/office/drawing/2015/9/8/chartex" xmlns:cx2="http://schemas.microsoft.com/office/drawing/2015/10/21/chartex" xmlns:cx3="http://schemas.microsoft.com/office/drawing/2016/5/9/chartex" xmlns:cx4="http://schemas.microsoft.com/office/drawing/2016/5/10/chartex" xmlns:cx5="http://schemas.microsoft.com/office/drawing/2016/5/11/chartex" xmlns:cx6="http://schemas.microsoft.com/office/drawing/2016/5/12/chartex" xmlns:cx7="http://schemas.microsoft.com/office/drawing/2016/5/13/chartex" xmlns:cx8="http://schemas.microsoft.com/office/drawing/2016/5/14/chartex" xmlns:mc="http://schemas.openxmlformats.org/markup-compatibility/2006" xmlns:aink="http://schemas.microsoft.com/office/drawing/2016/ink" xmlns:am3d="http://schemas.microsoft.com/office/drawing/2017/model3d" xmlns:o="urn:schemas-microsoft-com:office:office" xmlns:oel="http://schemas.microsoft.com/office/2019/extlst" xmlns:r="http://schemas.openxmlformats.org/officeDocument/2006/relationships" xmlns:m="http://schemas.openxmlformats.org/officeDocument/2006/math" xmlns:v="urn:schemas-microsoft-com:vml" xmlns:wp14="http://schemas.microsoft.com/office/word/2010/wordprocessingDrawing" xmlns:wp="http://schemas.openxmlformats.org/drawingml/2006/wordprocessingDrawing" xmlns:w10="urn:schemas-microsoft-com:office:word" xmlns:w="http://schemas.openxmlformats.org/wordprocessingml/2006/main" xmlns:w14="http://schemas.microsoft.com/office/word/2010/wordml" xmlns:w15="http://schemas.microsoft.com/office/word/2012/wordml" xmlns:w16cex="http://schemas.microsoft.com/office/word/2018/wordml/cex" xmlns:w16cid="http://schemas.microsoft.com/office/word/2016/wordml/cid" xmlns:w16="http://schemas.microsoft.com/office/word/2018/wordml" xmlns:w16sdtdh="http://schemas.microsoft.com/office/word/2020/wordml/sdtdatahash" xmlns:w16se="http://schemas.microsoft.com/office/word/2015/wordml/symex" xmlns:wpg="http://schemas.microsoft.com/office/word/2010/wordprocessingGroup" xmlns:wpi="http://schemas.microsoft.com/office/word/2010/wordprocessingInk" xmlns:wne="http://schemas.microsoft.com/office/word/2006/wordml" xmlns:wps="http://schemas.microsoft.com/office/word/2010/wordprocessingShape" mc:Ignorable="w14 w15 w16se w16cid w16 w16cex w16sdtdh wp14">
+  <w:p>
+    <w:pPr>
+      <w:pStyle w:val="Header"/>
+    </w:pPr>
+  </w:p>
+</w:hdr>
+</file>
+
+<file path=word/header4.xml><?xml version="1.0" encoding="utf-8"?>
 <w:hdr xmlns:wpc="http://schemas.microsoft.com/office/word/2010/wordprocessingCanvas" xmlns:cx="http://schemas.microsoft.com/office/drawing/2014/chartex" xmlns:cx1="http://schemas.microsoft.com/office/drawing/2015/9/8/chartex" xmlns:cx2="http://schemas.microsoft.com/office/drawing/2015/10/21/chartex" xmlns:cx3="http://schemas.microsoft.com/office/drawing/2016/5/9/chartex" xmlns:cx4="http://schemas.microsoft.com/office/drawing/2016/5/10/chartex" xmlns:cx5="http://schemas.microsoft.com/office/drawing/2016/5/11/chartex" xmlns:cx6="http://schemas.microsoft.com/office/drawing/2016/5/12/chartex" xmlns:cx7="http://schemas.microsoft.com/office/drawing/2016/5/13/chartex" xmlns:cx8="http://schemas.microsoft.com/office/drawing/2016/5/14/chartex" xmlns:mc="http://schemas.openxmlformats.org/markup-compatibility/2006" xmlns:aink="http://schemas.microsoft.com/office/drawing/2016/ink" xmlns:am3d="http://schemas.microsoft.com/office/drawing/2017/model3d" xmlns:o="urn:schemas-microsoft-com:office:office" xmlns:oel="http://schemas.microsoft.com/office/2019/extlst" xmlns:r="http://schemas.openxmlformats.org/officeDocument/2006/relationships" xmlns:m="http://schemas.openxmlformats.org/officeDocument/2006/math" xmlns:v="urn:schemas-microsoft-com:vml" xmlns:wp14="http://schemas.microsoft.com/office/word/2010/wordprocessingDrawing" xmlns:wp="http://schemas.openxmlformats.org/drawingml/2006/wordprocessingDrawing" xmlns:w10="urn:schemas-microsoft-com:office:word" xmlns:w="http://schemas.openxmlformats.org/wordprocessingml/2006/main" xmlns:w14="http://schemas.microsoft.com/office/word/2010/wordml" xmlns:w15="http://schemas.microsoft.com/office/word/2012/wordml" xmlns:w16cex="http://schemas.microsoft.com/office/word/2018/wordml/cex" xmlns:w16cid="http://schemas.microsoft.com/office/word/2016/wordml/cid" xmlns:w16="http://schemas.microsoft.com/office/word/2018/wordml" xmlns:w16sdtdh="http://schemas.microsoft.com/office/word/2020/wordml/sdtdatahash" xmlns:w16se="http://schemas.microsoft.com/office/word/2015/wordml/symex" xmlns:wpg="http://schemas.microsoft.com/office/word/2010/wordprocessingGroup" xmlns:wpi="http://schemas.microsoft.com/office/word/2010/wordprocessingInk" xmlns:wne="http://schemas.microsoft.com/office/word/2006/wordml" xmlns:wps="http://schemas.microsoft.com/office/word/2010/wordprocessingShape" mc:Ignorable="w14 w15 w16se w16cid w16 w16cex w16sdtdh wp14">
   <w:p>
     <w:pPr>
@@ -486,7 +562,7 @@
 </w:hdr>
 </file>
 
-<file path=word/header3.xml><?xml version="1.0" encoding="utf-8"?>
+<file path=word/header5.xml><?xml version="1.0" encoding="utf-8"?>
 <w:hdr xmlns:wpc="http://schemas.microsoft.com/office/word/2010/wordprocessingCanvas" xmlns:cx="http://schemas.microsoft.com/office/drawing/2014/chartex" xmlns:cx1="http://schemas.microsoft.com/office/drawing/2015/9/8/chartex" xmlns:cx2="http://schemas.microsoft.com/office/drawing/2015/10/21/chartex" xmlns:cx3="http://schemas.microsoft.com/office/drawing/2016/5/9/chartex" xmlns:cx4="http://schemas.microsoft.com/office/drawing/2016/5/10/chartex" xmlns:cx5="http://schemas.microsoft.com/office/drawing/2016/5/11/chartex" xmlns:cx6="http://schemas.microsoft.com/office/drawing/2016/5/12/chartex" xmlns:cx7="http://schemas.microsoft.com/office/drawing/2016/5/13/chartex" xmlns:cx8="http://schemas.microsoft.com/office/drawing/2016/5/14/chartex" xmlns:mc="http://schemas.openxmlformats.org/markup-compatibility/2006" xmlns:aink="http://schemas.microsoft.com/office/drawing/2016/ink" xmlns:am3d="http://schemas.microsoft.com/office/drawing/2017/model3d" xmlns:o="urn:schemas-microsoft-com:office:office" xmlns:oel="http://schemas.microsoft.com/office/2019/extlst" xmlns:r="http://schemas.openxmlformats.org/officeDocument/2006/relationships" xmlns:m="http://schemas.openxmlformats.org/officeDocument/2006/math" xmlns:v="urn:schemas-microsoft-com:vml" xmlns:wp14="http://schemas.microsoft.com/office/word/2010/wordprocessingDrawing" xmlns:wp="http://schemas.openxmlformats.org/drawingml/2006/wordprocessingDrawing" xmlns:w10="urn:schemas-microsoft-com:office:word" xmlns:w="http://schemas.openxmlformats.org/wordprocessingml/2006/main" xmlns:w14="http://schemas.microsoft.com/office/word/2010/wordml" xmlns:w15="http://schemas.microsoft.com/office/word/2012/wordml" xmlns:w16cex="http://schemas.microsoft.com/office/word/2018/wordml/cex" xmlns:w16cid="http://schemas.microsoft.com/office/word/2016/wordml/cid" xmlns:w16="http://schemas.microsoft.com/office/word/2018/wordml" xmlns:w16sdtdh="http://schemas.microsoft.com/office/word/2020/wordml/sdtdatahash" xmlns:w16se="http://schemas.microsoft.com/office/word/2015/wordml/symex" xmlns:wpg="http://schemas.microsoft.com/office/word/2010/wordprocessingGroup" xmlns:wpi="http://schemas.microsoft.com/office/word/2010/wordprocessingInk" xmlns:wne="http://schemas.microsoft.com/office/word/2006/wordml" xmlns:wps="http://schemas.microsoft.com/office/word/2010/wordprocessingShape" mc:Ignorable="w14 w15 w16se w16cid w16 w16cex w16sdtdh wp14">
   <w:p>
     <w:pPr>
@@ -509,9 +585,10 @@
         <w:dataBinding w:prefixMappings="xmlns:ns0='http://schemas.microsoft.com/office/2006/metadata/properties' xmlns:ns1='http://www.w3.org/2001/XMLSchema-instance' xmlns:ns2='http://schemas.microsoft.com/office/infopath/2007/PartnerControls' xmlns:ns3='ADEDD60E-22E2-4049-BE99-80A2BB237DD5' xmlns:ns4='http://schemas.microsoft.com/sharepoint/v3' xmlns:ns5='6a333879-da4a-438f-a109-9d26f776acc6' " w:xpath="/ns0:properties[1]/documentManagement[1]/ns3:GSMATitle[1]" w:storeItemID="{50509E37-9672-4EDB-97B3-99BBC7A92734}"/>
         <w:text/>
       </w:sdtPr>
+      <w:sdtEndPr/>
       <w:sdtContent>
         <w:r>
-          <w:t>Cloud Infrastructure Reference Architecture managed by OpenStack</w:t>
+          <w:t>Cloud infrastructure reference architecture managed by Kubernetes</w:t>
         </w:r>
       </w:sdtContent>
     </w:sdt>
@@ -24817,7 +24894,7 @@
     <w:charset w:val="86"/>
     <w:family w:val="auto"/>
     <w:pitch w:val="variable"/>
-    <w:sig w:usb0="00000203" w:usb1="288F0000" w:usb2="00000016" w:usb3="00000000" w:csb0="00040001" w:csb1="00000000"/>
+    <w:sig w:usb0="00000003" w:usb1="288F0000" w:usb2="00000016" w:usb3="00000000" w:csb0="00040001" w:csb1="00000000"/>
   </w:font>
   <w:font w:name="Tahoma">
     <w:panose1 w:val="020B0604030504040204"/>
@@ -24877,6 +24954,7 @@
   <w:rsids>
     <w:rsidRoot w:val="001E7E7B"/>
     <w:rsid w:val="001E7E7B"/>
+    <w:rsid w:val="007D6409"/>
   </w:rsids>
   <m:mathPr>
     <m:mathFont m:val="Cambria Math"/>
@@ -24893,8 +24971,8 @@
   </m:mathPr>
   <w:themeFontLang w:val="en-US"/>
   <w:clrSchemeMapping w:bg1="light1" w:t1="dark1" w:bg2="light2" w:t2="dark2" w:accent1="accent1" w:accent2="accent2" w:accent3="accent3" w:accent4="accent4" w:accent5="accent5" w:accent6="accent6" w:hyperlink="hyperlink" w:followedHyperlink="followedHyperlink"/>
-  <w:decimalSymbol w:val="."/>
-  <w:listSeparator w:val=","/>
+  <w:decimalSymbol w:val=","/>
+  <w:listSeparator w:val=";"/>
   <w15:chartTrackingRefBased/>
 </w:settings>
 </file>
@@ -25342,12 +25420,6 @@
   </w:style>
   <w:style w:type="paragraph" w:customStyle="1" w:styleId="F9C1E09AF29E42EFB82AE21ADA7B2CF4">
     <w:name w:val="F9C1E09AF29E42EFB82AE21ADA7B2CF4"/>
-  </w:style>
-  <w:style w:type="paragraph" w:customStyle="1" w:styleId="8CCC104EE5BA4FF6A008E682CA87326E">
-    <w:name w:val="8CCC104EE5BA4FF6A008E682CA87326E"/>
-  </w:style>
-  <w:style w:type="paragraph" w:customStyle="1" w:styleId="07D955F4516A483B9539631321BE542C">
-    <w:name w:val="07D955F4516A483B9539631321BE542C"/>
   </w:style>
 </w:styles>
 </file>
@@ -25974,15 +26046,71 @@
 </file>
 
 <file path=customXml/item2.xml><?xml version="1.0" encoding="utf-8"?>
-<?mso-contentType ?>
-<FormTemplates xmlns="http://schemas.microsoft.com/sharepoint/v3/contenttype/forms">
-  <Display>DocumentLibraryForm</Display>
-  <Edit>DocumentLibraryForm</Edit>
-  <New>DocumentLibraryForm</New>
-</FormTemplates>
+<b:Sources xmlns:b="http://schemas.openxmlformats.org/officeDocument/2006/bibliography" xmlns="http://schemas.openxmlformats.org/officeDocument/2006/bibliography" SelectedStyle="\ISO690Nmerical.XSL" StyleName="ISO 690 - Numerical Reference"/>
 </file>
 
 <file path=customXml/item3.xml><?xml version="1.0" encoding="utf-8"?>
+<p:properties xmlns:p="http://schemas.microsoft.com/office/2006/metadata/properties" xmlns:xsi="http://www.w3.org/2001/XMLSchema-instance" xmlns:pc="http://schemas.microsoft.com/office/infopath/2007/PartnerControls">
+  <documentManagement>
+    <GSMADocumentCreatedDate xmlns="ADEDD60E-22E2-4049-BE99-80A2BB237DD5">2021-10-06T14:59:42+00:00</GSMADocumentCreatedDate>
+    <GSMAPRDVersion xmlns="ADEDD60E-22E2-4049-BE99-80A2BB237DD5">1.0 Draft</GSMAPRDVersion>
+    <GSMADocumentCreatedBy xmlns="ADEDD60E-22E2-4049-BE99-80A2BB237DD5">
+      <UserInfo>
+        <DisplayName>Javier Sendin (GSMA)</DisplayName>
+        <AccountId>19779</AccountId>
+        <AccountType/>
+      </UserInfo>
+    </GSMADocumentCreatedBy>
+    <GSMASecurityGroup xmlns="ADEDD60E-22E2-4049-BE99-80A2BB237DD5">Non-confidential</GSMASecurityGroup>
+    <GSMARelatedDiscussion xmlns="ADEDD60E-22E2-4049-BE99-80A2BB237DD5">
+      <Url>https://infocentre2.gsma.com/gp/wg/IR/Lists/DiscussionBoard/Cloud Infrastructure Reference Architecture managed by OpenStack</Url>
+      <Description>Cloud Infrastructure Reference Architecture managed by OpenStack</Description>
+    </GSMARelatedDiscussion>
+    <GSMADocumentNumber xmlns="ADEDD60E-22E2-4049-BE99-80A2BB237DD5" xsi:nil="true"/>
+    <GSMAEditionType xmlns="ADEDD60E-22E2-4049-BE99-80A2BB237DD5">Current</GSMAEditionType>
+    <GSMAPublicationDate xmlns="ADEDD60E-22E2-4049-BE99-80A2BB237DD5">2022-09-15T23:00:00+00:00</GSMAPublicationDate>
+    <GSMADocumentTypeTaxHTField0 xmlns="ADEDD60E-22E2-4049-BE99-80A2BB237DD5">
+      <Terms xmlns="http://schemas.microsoft.com/office/infopath/2007/PartnerControls">
+        <TermInfo xmlns="http://schemas.microsoft.com/office/infopath/2007/PartnerControls">
+          <TermName xmlns="http://schemas.microsoft.com/office/infopath/2007/PartnerControls">Non-binding Permanent Reference Document</TermName>
+          <TermId xmlns="http://schemas.microsoft.com/office/infopath/2007/PartnerControls">97ab5523-2ce7-4aac-bd33-d315f704899a</TermId>
+        </TermInfo>
+      </Terms>
+    </GSMADocumentTypeTaxHTField0>
+    <GSMAChangeRequestApprover xmlns="ADEDD60E-22E2-4049-BE99-80A2BB237DD5">
+      <UserInfo>
+        <DisplayName>Javier Sendin (GSMA)</DisplayName>
+        <AccountId>19779</AccountId>
+        <AccountType/>
+      </UserInfo>
+    </GSMAChangeRequestApprover>
+    <GSMAKBCategoryTaxHTField0 xmlns="ADEDD60E-22E2-4049-BE99-80A2BB237DD5">
+      <Terms xmlns="http://schemas.microsoft.com/office/infopath/2007/PartnerControls"/>
+    </GSMAKBCategoryTaxHTField0>
+    <GSMADocumentOwner xmlns="ADEDD60E-22E2-4049-BE99-80A2BB237DD5">
+      <UserInfo>
+        <DisplayName>Javier Sendin (GSMA)</DisplayName>
+        <AccountId>19779</AccountId>
+        <AccountType/>
+      </UserInfo>
+    </GSMADocumentOwner>
+    <GSMARemarks xmlns="ADEDD60E-22E2-4049-BE99-80A2BB237DD5" xsi:nil="true"/>
+    <GSMABusinessPurpose xmlns="ADEDD60E-22E2-4049-BE99-80A2BB237DD5" xsi:nil="true"/>
+    <GSMAOwningGroup xmlns="ADEDD60E-22E2-4049-BE99-80A2BB237DD5">NG</GSMAOwningGroup>
+    <GSMATemplateNumber xmlns="ADEDD60E-22E2-4049-BE99-80A2BB237DD5">0.4</GSMATemplateNumber>
+    <GSMATitle xmlns="ADEDD60E-22E2-4049-BE99-80A2BB237DD5">Cloud infrastructure reference architecture managed by Kubernetes</GSMATitle>
+    <GSMATemplateConversionStatus xmlns="ADEDD60E-22E2-4049-BE99-80A2BB237DD5" xsi:nil="true"/>
+    <GSMASummary xmlns="ADEDD60E-22E2-4049-BE99-80A2BB237DD5">This Reference Architecture document conforms to the Kubernetes 1.26 release.</GSMASummary>
+    <_dlc_DocId xmlns="54cf9ea2-8b24-4a35-a789-c10402c86061">INFO-2259-5772</_dlc_DocId>
+    <_dlc_DocIdUrl xmlns="54cf9ea2-8b24-4a35-a789-c10402c86061">
+      <Url>https://infocentre2.gsma.com/gp/wg/IR/_layouts/DocIdRedir.aspx?ID=INFO-2259-5772</Url>
+      <Description>INFO-2259-5772</Description>
+    </_dlc_DocIdUrl>
+  </documentManagement>
+</p:properties>
+</file>
+
+<file path=customXml/item4.xml><?xml version="1.0" encoding="utf-8"?>
 <?mso-contentType ?>
 <spe:Receivers xmlns:spe="http://schemas.microsoft.com/sharepoint/events">
   <Receiver>
@@ -26028,69 +26156,13 @@
 </spe:Receivers>
 </file>
 
-<file path=customXml/item4.xml><?xml version="1.0" encoding="utf-8"?>
-<p:properties xmlns:p="http://schemas.microsoft.com/office/2006/metadata/properties" xmlns:xsi="http://www.w3.org/2001/XMLSchema-instance" xmlns:pc="http://schemas.microsoft.com/office/infopath/2007/PartnerControls">
-  <documentManagement>
-    <GSMADocumentCreatedDate xmlns="ADEDD60E-22E2-4049-BE99-80A2BB237DD5">2021-10-06T14:59:42+00:00</GSMADocumentCreatedDate>
-    <GSMAPRDVersion xmlns="ADEDD60E-22E2-4049-BE99-80A2BB237DD5">2.0 Draft</GSMAPRDVersion>
-    <GSMADocumentCreatedBy xmlns="ADEDD60E-22E2-4049-BE99-80A2BB237DD5">
-      <UserInfo>
-        <DisplayName>Javier Sendin (GSMA)</DisplayName>
-        <AccountId>19779</AccountId>
-        <AccountType/>
-      </UserInfo>
-    </GSMADocumentCreatedBy>
-    <GSMASecurityGroup xmlns="ADEDD60E-22E2-4049-BE99-80A2BB237DD5">Non-confidential</GSMASecurityGroup>
-    <GSMARelatedDiscussion xmlns="ADEDD60E-22E2-4049-BE99-80A2BB237DD5">
-      <Url>https://infocentre2.gsma.com/gp/wg/IR/Lists/DiscussionBoard/Cloud Infrastructure Reference Architecture managed by OpenStack</Url>
-      <Description>Cloud Infrastructure Reference Architecture managed by OpenStack</Description>
-    </GSMARelatedDiscussion>
-    <GSMADocumentNumber xmlns="ADEDD60E-22E2-4049-BE99-80A2BB237DD5" xsi:nil="true"/>
-    <GSMAEditionType xmlns="ADEDD60E-22E2-4049-BE99-80A2BB237DD5">Current</GSMAEditionType>
-    <GSMAPublicationDate xmlns="ADEDD60E-22E2-4049-BE99-80A2BB237DD5">2022-09-15T23:00:00+00:00</GSMAPublicationDate>
-    <GSMADocumentTypeTaxHTField0 xmlns="ADEDD60E-22E2-4049-BE99-80A2BB237DD5">
-      <Terms xmlns="http://schemas.microsoft.com/office/infopath/2007/PartnerControls">
-        <TermInfo xmlns="http://schemas.microsoft.com/office/infopath/2007/PartnerControls">
-          <TermName xmlns="http://schemas.microsoft.com/office/infopath/2007/PartnerControls">Non-binding Permanent Reference Document</TermName>
-          <TermId xmlns="http://schemas.microsoft.com/office/infopath/2007/PartnerControls">97ab5523-2ce7-4aac-bd33-d315f704899a</TermId>
-        </TermInfo>
-      </Terms>
-    </GSMADocumentTypeTaxHTField0>
-    <GSMAChangeRequestApprover xmlns="ADEDD60E-22E2-4049-BE99-80A2BB237DD5">
-      <UserInfo>
-        <DisplayName>Javier Sendin (GSMA)</DisplayName>
-        <AccountId>19779</AccountId>
-        <AccountType/>
-      </UserInfo>
-    </GSMAChangeRequestApprover>
-    <GSMAKBCategoryTaxHTField0 xmlns="ADEDD60E-22E2-4049-BE99-80A2BB237DD5">
-      <Terms xmlns="http://schemas.microsoft.com/office/infopath/2007/PartnerControls"/>
-    </GSMAKBCategoryTaxHTField0>
-    <GSMADocumentOwner xmlns="ADEDD60E-22E2-4049-BE99-80A2BB237DD5">
-      <UserInfo>
-        <DisplayName>Javier Sendin (GSMA)</DisplayName>
-        <AccountId>19779</AccountId>
-        <AccountType/>
-      </UserInfo>
-    </GSMADocumentOwner>
-    <GSMARemarks xmlns="ADEDD60E-22E2-4049-BE99-80A2BB237DD5" xsi:nil="true"/>
-    <GSMABusinessPurpose xmlns="ADEDD60E-22E2-4049-BE99-80A2BB237DD5" xsi:nil="true"/>
-    <GSMAOwningGroup xmlns="ADEDD60E-22E2-4049-BE99-80A2BB237DD5">NG</GSMAOwningGroup>
-    <GSMATemplateNumber xmlns="ADEDD60E-22E2-4049-BE99-80A2BB237DD5">0.4</GSMATemplateNumber>
-    <GSMATitle xmlns="ADEDD60E-22E2-4049-BE99-80A2BB237DD5">Cloud Infrastructure Reference Architecture managed by OpenStack</GSMATitle>
-    <GSMATemplateConversionStatus xmlns="ADEDD60E-22E2-4049-BE99-80A2BB237DD5" xsi:nil="true"/>
-    <GSMASummary xmlns="ADEDD60E-22E2-4049-BE99-80A2BB237DD5">This Reference Architecture document conforms to the OpenStack Train [2] release. </GSMASummary>
-    <_dlc_DocId xmlns="54cf9ea2-8b24-4a35-a789-c10402c86061">INFO-2259-5772</_dlc_DocId>
-    <_dlc_DocIdUrl xmlns="54cf9ea2-8b24-4a35-a789-c10402c86061">
-      <Url>https://infocentre2.gsma.com/gp/wg/IR/_layouts/DocIdRedir.aspx?ID=INFO-2259-5772</Url>
-      <Description>INFO-2259-5772</Description>
-    </_dlc_DocIdUrl>
-  </documentManagement>
-</p:properties>
-</file>
-
 <file path=customXml/item5.xml><?xml version="1.0" encoding="utf-8"?>
-<b:Sources xmlns:b="http://schemas.openxmlformats.org/officeDocument/2006/bibliography" xmlns="http://schemas.openxmlformats.org/officeDocument/2006/bibliography" SelectedStyle="\ISO690Nmerical.XSL" StyleName="ISO 690 - Numerical Reference"/>
+<?mso-contentType ?>
+<FormTemplates xmlns="http://schemas.microsoft.com/sharepoint/v3/contenttype/forms">
+  <Display>DocumentLibraryForm</Display>
+  <Edit>DocumentLibraryForm</Edit>
+  <New>DocumentLibraryForm</New>
+</FormTemplates>
 </file>
 
 <file path=customXml/itemProps1.xml><?xml version="1.0" encoding="utf-8"?>
@@ -26113,14 +26185,31 @@
 </file>
 
 <file path=customXml/itemProps2.xml><?xml version="1.0" encoding="utf-8"?>
-<ds:datastoreItem xmlns:ds="http://schemas.openxmlformats.org/officeDocument/2006/customXml" ds:itemID="{1A26816B-C3D2-48FE-9DFA-E5CAC688338A}">
+<ds:datastoreItem xmlns:ds="http://schemas.openxmlformats.org/officeDocument/2006/customXml" ds:itemID="{CC5C8A93-353D-4C88-A803-BA7A13A7DE08}">
   <ds:schemaRefs>
-    <ds:schemaRef ds:uri="http://schemas.microsoft.com/sharepoint/v3/contenttype/forms"/>
+    <ds:schemaRef ds:uri="http://schemas.openxmlformats.org/officeDocument/2006/bibliography"/>
   </ds:schemaRefs>
 </ds:datastoreItem>
 </file>
 
 <file path=customXml/itemProps3.xml><?xml version="1.0" encoding="utf-8"?>
+<ds:datastoreItem xmlns:ds="http://schemas.openxmlformats.org/officeDocument/2006/customXml" ds:itemID="{50509E37-9672-4EDB-97B3-99BBC7A92734}">
+  <ds:schemaRefs>
+    <ds:schemaRef ds:uri="http://schemas.openxmlformats.org/package/2006/metadata/core-properties"/>
+    <ds:schemaRef ds:uri="http://purl.org/dc/elements/1.1/"/>
+    <ds:schemaRef ds:uri="http://www.w3.org/XML/1998/namespace"/>
+    <ds:schemaRef ds:uri="http://purl.org/dc/terms/"/>
+    <ds:schemaRef ds:uri="ADEDD60E-22E2-4049-BE99-80A2BB237DD5"/>
+    <ds:schemaRef ds:uri="http://purl.org/dc/dcmitype/"/>
+    <ds:schemaRef ds:uri="http://schemas.microsoft.com/office/2006/documentManagement/types"/>
+    <ds:schemaRef ds:uri="http://schemas.microsoft.com/office/2006/metadata/properties"/>
+    <ds:schemaRef ds:uri="54cf9ea2-8b24-4a35-a789-c10402c86061"/>
+    <ds:schemaRef ds:uri="http://schemas.microsoft.com/office/infopath/2007/PartnerControls"/>
+  </ds:schemaRefs>
+</ds:datastoreItem>
+</file>
+
+<file path=customXml/itemProps4.xml><?xml version="1.0" encoding="utf-8"?>
 <ds:datastoreItem xmlns:ds="http://schemas.openxmlformats.org/officeDocument/2006/customXml" ds:itemID="{ECFCA0F2-3627-443B-9E79-2BE501AC1A3F}">
   <ds:schemaRefs>
     <ds:schemaRef ds:uri="http://schemas.microsoft.com/sharepoint/events"/>
@@ -26128,21 +26217,10 @@
 </ds:datastoreItem>
 </file>
 
-<file path=customXml/itemProps4.xml><?xml version="1.0" encoding="utf-8"?>
-<ds:datastoreItem xmlns:ds="http://schemas.openxmlformats.org/officeDocument/2006/customXml" ds:itemID="{50509E37-9672-4EDB-97B3-99BBC7A92734}">
+<file path=customXml/itemProps5.xml><?xml version="1.0" encoding="utf-8"?>
+<ds:datastoreItem xmlns:ds="http://schemas.openxmlformats.org/officeDocument/2006/customXml" ds:itemID="{1A26816B-C3D2-48FE-9DFA-E5CAC688338A}">
   <ds:schemaRefs>
-    <ds:schemaRef ds:uri="http://schemas.microsoft.com/office/2006/metadata/properties"/>
-    <ds:schemaRef ds:uri="http://schemas.microsoft.com/office/infopath/2007/PartnerControls"/>
-    <ds:schemaRef ds:uri="ADEDD60E-22E2-4049-BE99-80A2BB237DD5"/>
-    <ds:schemaRef ds:uri="54cf9ea2-8b24-4a35-a789-c10402c86061"/>
-  </ds:schemaRefs>
-</ds:datastoreItem>
-</file>
-
-<file path=customXml/itemProps5.xml><?xml version="1.0" encoding="utf-8"?>
-<ds:datastoreItem xmlns:ds="http://schemas.openxmlformats.org/officeDocument/2006/customXml" ds:itemID="{CC5C8A93-353D-4C88-A803-BA7A13A7DE08}">
-  <ds:schemaRefs>
-    <ds:schemaRef ds:uri="http://schemas.openxmlformats.org/officeDocument/2006/bibliography"/>
+    <ds:schemaRef ds:uri="http://schemas.microsoft.com/sharepoint/v3/contenttype/forms"/>
   </ds:schemaRefs>
 </ds:datastoreItem>
 </file>

</xml_diff>

<commit_message>
[doc]: Fix missing spacing in table title in GSMA docs
Closes: #3411

Signed-off-by: Gergely Csatari <gergely.csatari@nokia.com>
</commit_message>
<xml_diff>
--- a/doc/ref_arch/kubernetes/template.docx
+++ b/doc/ref_arch/kubernetes/template.docx
@@ -345,27 +345,14 @@
     <w:r>
       <w:t xml:space="preserve"> of </w:t>
     </w:r>
-    <w:r>
-      <w:fldChar w:fldCharType="begin"/>
-    </w:r>
-    <w:r>
-      <w:instrText xml:space="preserve"> NUMPAGES  </w:instrText>
-    </w:r>
-    <w:r>
-      <w:fldChar w:fldCharType="separate"/>
-    </w:r>
-    <w:r>
-      <w:rPr>
-        <w:noProof/>
-      </w:rPr>
-      <w:t>132</w:t>
-    </w:r>
-    <w:r>
-      <w:rPr>
-        <w:noProof/>
-      </w:rPr>
-      <w:fldChar w:fldCharType="end"/>
-    </w:r>
+    <w:fldSimple w:instr=" NUMPAGES  ">
+      <w:r>
+        <w:rPr>
+          <w:noProof/>
+        </w:rPr>
+        <w:t>132</w:t>
+      </w:r>
+    </w:fldSimple>
   </w:p>
 </w:ftr>
 </file>
@@ -436,27 +423,14 @@
     <w:r>
       <w:t xml:space="preserve"> of </w:t>
     </w:r>
-    <w:r>
-      <w:fldChar w:fldCharType="begin"/>
-    </w:r>
-    <w:r>
-      <w:instrText xml:space="preserve"> NUMPAGES  </w:instrText>
-    </w:r>
-    <w:r>
-      <w:fldChar w:fldCharType="separate"/>
-    </w:r>
-    <w:r>
-      <w:rPr>
-        <w:noProof/>
-      </w:rPr>
-      <w:t>132</w:t>
-    </w:r>
-    <w:r>
-      <w:rPr>
-        <w:noProof/>
-      </w:rPr>
-      <w:fldChar w:fldCharType="end"/>
-    </w:r>
+    <w:fldSimple w:instr=" NUMPAGES  ">
+      <w:r>
+        <w:rPr>
+          <w:noProof/>
+        </w:rPr>
+        <w:t>132</w:t>
+      </w:r>
+    </w:fldSimple>
   </w:p>
 </w:ftr>
 </file>
@@ -13206,19 +13180,18 @@
   <w:abstractNum w:abstractNumId="94" w15:restartNumberingAfterBreak="0">
     <w:nsid w:val="538C75C4"/>
     <w:multiLevelType w:val="multilevel"/>
-    <w:tmpl w:val="760E9C32"/>
+    <w:tmpl w:val="A91AB560"/>
     <w:lvl w:ilvl="0">
       <w:start w:val="1"/>
       <w:numFmt w:val="decimal"/>
       <w:pStyle w:val="TableCaption"/>
-      <w:suff w:val="nothing"/>
-      <w:lvlText w:val="Table %1"/>
+      <w:lvlText w:val="%1. "/>
       <w:lvlJc w:val="left"/>
       <w:pPr>
         <w:ind w:left="360" w:hanging="360"/>
       </w:pPr>
       <w:rPr>
-        <w:rFonts w:ascii="Arial Bold" w:hAnsi="Arial Bold" w:hint="default"/>
+        <w:rFonts w:hint="default"/>
         <w:b/>
         <w:i w:val="0"/>
         <w:color w:val="auto"/>
@@ -19652,7 +19625,7 @@
     <w:next w:val="NormalParagraph"/>
     <w:uiPriority w:val="13"/>
     <w:qFormat/>
-    <w:rsid w:val="00C25E2B"/>
+    <w:rsid w:val="002832DD"/>
     <w:pPr>
       <w:numPr>
         <w:numId w:val="12"/>
@@ -24737,6 +24710,31 @@
       <w:color w:val="FFFFFF"/>
       <w:szCs w:val="22"/>
       <w:lang w:val="en-US" w:eastAsia="en-GB" w:bidi="ar-SA"/>
+    </w:rPr>
+  </w:style>
+  <w:style w:type="paragraph" w:styleId="BodyText">
+    <w:name w:val="Body Text"/>
+    <w:basedOn w:val="Normal"/>
+    <w:link w:val="BodyTextChar"/>
+    <w:uiPriority w:val="99"/>
+    <w:semiHidden/>
+    <w:unhideWhenUsed/>
+    <w:rsid w:val="00553FE5"/>
+    <w:pPr>
+      <w:spacing w:after="120"/>
+    </w:pPr>
+  </w:style>
+  <w:style w:type="character" w:customStyle="1" w:styleId="BodyTextChar">
+    <w:name w:val="Body Text Char"/>
+    <w:basedOn w:val="DefaultParagraphFont"/>
+    <w:link w:val="BodyText"/>
+    <w:uiPriority w:val="99"/>
+    <w:semiHidden/>
+    <w:rsid w:val="00553FE5"/>
+    <w:rPr>
+      <w:rFonts w:ascii="Arial" w:eastAsia="SimSun" w:hAnsi="Arial"/>
+      <w:sz w:val="22"/>
+      <w:lang w:eastAsia="zh-CN" w:bidi="bn-BD"/>
     </w:rPr>
   </w:style>
 </w:styles>
@@ -24894,7 +24892,7 @@
     <w:charset w:val="86"/>
     <w:family w:val="auto"/>
     <w:pitch w:val="variable"/>
-    <w:sig w:usb0="00000003" w:usb1="288F0000" w:usb2="00000016" w:usb3="00000000" w:csb0="00040001" w:csb1="00000000"/>
+    <w:sig w:usb0="00000203" w:usb1="288F0000" w:usb2="00000016" w:usb3="00000000" w:csb0="00040001" w:csb1="00000000"/>
   </w:font>
   <w:font w:name="Tahoma">
     <w:panose1 w:val="020B0604030504040204"/>
@@ -26046,10 +26044,61 @@
 </file>
 
 <file path=customXml/item2.xml><?xml version="1.0" encoding="utf-8"?>
-<b:Sources xmlns:b="http://schemas.openxmlformats.org/officeDocument/2006/bibliography" xmlns="http://schemas.openxmlformats.org/officeDocument/2006/bibliography" SelectedStyle="\ISO690Nmerical.XSL" StyleName="ISO 690 - Numerical Reference"/>
+<?mso-contentType ?>
+<FormTemplates xmlns="http://schemas.microsoft.com/sharepoint/v3/contenttype/forms">
+  <Display>DocumentLibraryForm</Display>
+  <Edit>DocumentLibraryForm</Edit>
+  <New>DocumentLibraryForm</New>
+</FormTemplates>
 </file>
 
 <file path=customXml/item3.xml><?xml version="1.0" encoding="utf-8"?>
+<?mso-contentType ?>
+<spe:Receivers xmlns:spe="http://schemas.microsoft.com/sharepoint/events">
+  <Receiver>
+    <Name>Document ID Generator</Name>
+    <Synchronization>Synchronous</Synchronization>
+    <Type>10001</Type>
+    <SequenceNumber>1000</SequenceNumber>
+    <Assembly>Microsoft.Office.DocumentManagement, Version=14.0.0.0, Culture=neutral, PublicKeyToken=71e9bce111e9429c</Assembly>
+    <Class>Microsoft.Office.DocumentManagement.Internal.DocIdHandler</Class>
+    <Data/>
+    <Filter/>
+  </Receiver>
+  <Receiver>
+    <Name>Document ID Generator</Name>
+    <Synchronization>Synchronous</Synchronization>
+    <Type>10002</Type>
+    <SequenceNumber>1001</SequenceNumber>
+    <Assembly>Microsoft.Office.DocumentManagement, Version=14.0.0.0, Culture=neutral, PublicKeyToken=71e9bce111e9429c</Assembly>
+    <Class>Microsoft.Office.DocumentManagement.Internal.DocIdHandler</Class>
+    <Data/>
+    <Filter/>
+  </Receiver>
+  <Receiver>
+    <Name>Document ID Generator</Name>
+    <Synchronization>Synchronous</Synchronization>
+    <Type>10004</Type>
+    <SequenceNumber>1002</SequenceNumber>
+    <Assembly>Microsoft.Office.DocumentManagement, Version=14.0.0.0, Culture=neutral, PublicKeyToken=71e9bce111e9429c</Assembly>
+    <Class>Microsoft.Office.DocumentManagement.Internal.DocIdHandler</Class>
+    <Data/>
+    <Filter/>
+  </Receiver>
+  <Receiver>
+    <Name>Document ID Generator</Name>
+    <Synchronization>Synchronous</Synchronization>
+    <Type>10006</Type>
+    <SequenceNumber>1003</SequenceNumber>
+    <Assembly>Microsoft.Office.DocumentManagement, Version=14.0.0.0, Culture=neutral, PublicKeyToken=71e9bce111e9429c</Assembly>
+    <Class>Microsoft.Office.DocumentManagement.Internal.DocIdHandler</Class>
+    <Data/>
+    <Filter/>
+  </Receiver>
+</spe:Receivers>
+</file>
+
+<file path=customXml/item4.xml><?xml version="1.0" encoding="utf-8"?>
 <p:properties xmlns:p="http://schemas.microsoft.com/office/2006/metadata/properties" xmlns:xsi="http://www.w3.org/2001/XMLSchema-instance" xmlns:pc="http://schemas.microsoft.com/office/infopath/2007/PartnerControls">
   <documentManagement>
     <GSMADocumentCreatedDate xmlns="ADEDD60E-22E2-4049-BE99-80A2BB237DD5">2021-10-06T14:59:42+00:00</GSMADocumentCreatedDate>
@@ -26110,59 +26159,8 @@
 </p:properties>
 </file>
 
-<file path=customXml/item4.xml><?xml version="1.0" encoding="utf-8"?>
-<?mso-contentType ?>
-<spe:Receivers xmlns:spe="http://schemas.microsoft.com/sharepoint/events">
-  <Receiver>
-    <Name>Document ID Generator</Name>
-    <Synchronization>Synchronous</Synchronization>
-    <Type>10001</Type>
-    <SequenceNumber>1000</SequenceNumber>
-    <Assembly>Microsoft.Office.DocumentManagement, Version=14.0.0.0, Culture=neutral, PublicKeyToken=71e9bce111e9429c</Assembly>
-    <Class>Microsoft.Office.DocumentManagement.Internal.DocIdHandler</Class>
-    <Data/>
-    <Filter/>
-  </Receiver>
-  <Receiver>
-    <Name>Document ID Generator</Name>
-    <Synchronization>Synchronous</Synchronization>
-    <Type>10002</Type>
-    <SequenceNumber>1001</SequenceNumber>
-    <Assembly>Microsoft.Office.DocumentManagement, Version=14.0.0.0, Culture=neutral, PublicKeyToken=71e9bce111e9429c</Assembly>
-    <Class>Microsoft.Office.DocumentManagement.Internal.DocIdHandler</Class>
-    <Data/>
-    <Filter/>
-  </Receiver>
-  <Receiver>
-    <Name>Document ID Generator</Name>
-    <Synchronization>Synchronous</Synchronization>
-    <Type>10004</Type>
-    <SequenceNumber>1002</SequenceNumber>
-    <Assembly>Microsoft.Office.DocumentManagement, Version=14.0.0.0, Culture=neutral, PublicKeyToken=71e9bce111e9429c</Assembly>
-    <Class>Microsoft.Office.DocumentManagement.Internal.DocIdHandler</Class>
-    <Data/>
-    <Filter/>
-  </Receiver>
-  <Receiver>
-    <Name>Document ID Generator</Name>
-    <Synchronization>Synchronous</Synchronization>
-    <Type>10006</Type>
-    <SequenceNumber>1003</SequenceNumber>
-    <Assembly>Microsoft.Office.DocumentManagement, Version=14.0.0.0, Culture=neutral, PublicKeyToken=71e9bce111e9429c</Assembly>
-    <Class>Microsoft.Office.DocumentManagement.Internal.DocIdHandler</Class>
-    <Data/>
-    <Filter/>
-  </Receiver>
-</spe:Receivers>
-</file>
-
 <file path=customXml/item5.xml><?xml version="1.0" encoding="utf-8"?>
-<?mso-contentType ?>
-<FormTemplates xmlns="http://schemas.microsoft.com/sharepoint/v3/contenttype/forms">
-  <Display>DocumentLibraryForm</Display>
-  <Edit>DocumentLibraryForm</Edit>
-  <New>DocumentLibraryForm</New>
-</FormTemplates>
+<b:Sources xmlns:b="http://schemas.openxmlformats.org/officeDocument/2006/bibliography" xmlns="http://schemas.openxmlformats.org/officeDocument/2006/bibliography" SelectedStyle="\ISO690Nmerical.XSL" StyleName="ISO 690 - Numerical Reference"/>
 </file>
 
 <file path=customXml/itemProps1.xml><?xml version="1.0" encoding="utf-8"?>
@@ -26185,31 +26183,14 @@
 </file>
 
 <file path=customXml/itemProps2.xml><?xml version="1.0" encoding="utf-8"?>
-<ds:datastoreItem xmlns:ds="http://schemas.openxmlformats.org/officeDocument/2006/customXml" ds:itemID="{CC5C8A93-353D-4C88-A803-BA7A13A7DE08}">
+<ds:datastoreItem xmlns:ds="http://schemas.openxmlformats.org/officeDocument/2006/customXml" ds:itemID="{1A26816B-C3D2-48FE-9DFA-E5CAC688338A}">
   <ds:schemaRefs>
-    <ds:schemaRef ds:uri="http://schemas.openxmlformats.org/officeDocument/2006/bibliography"/>
+    <ds:schemaRef ds:uri="http://schemas.microsoft.com/sharepoint/v3/contenttype/forms"/>
   </ds:schemaRefs>
 </ds:datastoreItem>
 </file>
 
 <file path=customXml/itemProps3.xml><?xml version="1.0" encoding="utf-8"?>
-<ds:datastoreItem xmlns:ds="http://schemas.openxmlformats.org/officeDocument/2006/customXml" ds:itemID="{50509E37-9672-4EDB-97B3-99BBC7A92734}">
-  <ds:schemaRefs>
-    <ds:schemaRef ds:uri="http://schemas.openxmlformats.org/package/2006/metadata/core-properties"/>
-    <ds:schemaRef ds:uri="http://purl.org/dc/elements/1.1/"/>
-    <ds:schemaRef ds:uri="http://www.w3.org/XML/1998/namespace"/>
-    <ds:schemaRef ds:uri="http://purl.org/dc/terms/"/>
-    <ds:schemaRef ds:uri="ADEDD60E-22E2-4049-BE99-80A2BB237DD5"/>
-    <ds:schemaRef ds:uri="http://purl.org/dc/dcmitype/"/>
-    <ds:schemaRef ds:uri="http://schemas.microsoft.com/office/2006/documentManagement/types"/>
-    <ds:schemaRef ds:uri="http://schemas.microsoft.com/office/2006/metadata/properties"/>
-    <ds:schemaRef ds:uri="54cf9ea2-8b24-4a35-a789-c10402c86061"/>
-    <ds:schemaRef ds:uri="http://schemas.microsoft.com/office/infopath/2007/PartnerControls"/>
-  </ds:schemaRefs>
-</ds:datastoreItem>
-</file>
-
-<file path=customXml/itemProps4.xml><?xml version="1.0" encoding="utf-8"?>
 <ds:datastoreItem xmlns:ds="http://schemas.openxmlformats.org/officeDocument/2006/customXml" ds:itemID="{ECFCA0F2-3627-443B-9E79-2BE501AC1A3F}">
   <ds:schemaRefs>
     <ds:schemaRef ds:uri="http://schemas.microsoft.com/sharepoint/events"/>
@@ -26217,10 +26198,27 @@
 </ds:datastoreItem>
 </file>
 
+<file path=customXml/itemProps4.xml><?xml version="1.0" encoding="utf-8"?>
+<ds:datastoreItem xmlns:ds="http://schemas.openxmlformats.org/officeDocument/2006/customXml" ds:itemID="{50509E37-9672-4EDB-97B3-99BBC7A92734}">
+  <ds:schemaRefs>
+    <ds:schemaRef ds:uri="54cf9ea2-8b24-4a35-a789-c10402c86061"/>
+    <ds:schemaRef ds:uri="http://purl.org/dc/dcmitype/"/>
+    <ds:schemaRef ds:uri="ADEDD60E-22E2-4049-BE99-80A2BB237DD5"/>
+    <ds:schemaRef ds:uri="http://purl.org/dc/elements/1.1/"/>
+    <ds:schemaRef ds:uri="http://schemas.microsoft.com/office/2006/documentManagement/types"/>
+    <ds:schemaRef ds:uri="http://schemas.microsoft.com/office/infopath/2007/PartnerControls"/>
+    <ds:schemaRef ds:uri="http://schemas.openxmlformats.org/package/2006/metadata/core-properties"/>
+    <ds:schemaRef ds:uri="http://schemas.microsoft.com/office/2006/metadata/properties"/>
+    <ds:schemaRef ds:uri="http://www.w3.org/XML/1998/namespace"/>
+    <ds:schemaRef ds:uri="http://purl.org/dc/terms/"/>
+  </ds:schemaRefs>
+</ds:datastoreItem>
+</file>
+
 <file path=customXml/itemProps5.xml><?xml version="1.0" encoding="utf-8"?>
-<ds:datastoreItem xmlns:ds="http://schemas.openxmlformats.org/officeDocument/2006/customXml" ds:itemID="{1A26816B-C3D2-48FE-9DFA-E5CAC688338A}">
+<ds:datastoreItem xmlns:ds="http://schemas.openxmlformats.org/officeDocument/2006/customXml" ds:itemID="{CC5C8A93-353D-4C88-A803-BA7A13A7DE08}">
   <ds:schemaRefs>
-    <ds:schemaRef ds:uri="http://schemas.microsoft.com/sharepoint/v3/contenttype/forms"/>
+    <ds:schemaRef ds:uri="http://schemas.openxmlformats.org/officeDocument/2006/bibliography"/>
   </ds:schemaRefs>
 </ds:datastoreItem>
 </file>

</xml_diff>